<commit_message>
Agregando tiempo a las funciones
</commit_message>
<xml_diff>
--- a/word/Análisis y diseño de algoritmo Nuevo.docx
+++ b/word/Análisis y diseño de algoritmo Nuevo.docx
@@ -19,8 +19,6 @@
         </w:rPr>
         <w:t>Análisis</w:t>
       </w:r>
-      <w:bookmarkStart w:id="0" w:name="_GoBack"/>
-      <w:bookmarkEnd w:id="0"/>
     </w:p>
     <w:p>
       <w:pPr>
@@ -223,22 +221,41 @@
           <w:sz w:val="24"/>
           <w:szCs w:val="24"/>
         </w:rPr>
-        <w:t>Tiempo que tarda ejecutar la función</w:t>
-      </w:r>
-      <w:r>
-        <w:rPr>
-          <w:rFonts w:ascii="Times New Roman" w:hAnsi="Times New Roman" w:cs="Times New Roman"/>
-          <w:sz w:val="24"/>
-          <w:szCs w:val="24"/>
-        </w:rPr>
-        <w:t>: 0 segundos.</w:t>
-      </w:r>
-      <w:r>
-        <w:rPr>
-          <w:noProof/>
-          <w:lang w:eastAsia="es-DO"/>
-        </w:rPr>
-        <w:t xml:space="preserve"> </w:t>
+        <w:t xml:space="preserve">Tiempo </w:t>
+      </w:r>
+      <w:r>
+        <w:rPr>
+          <w:rFonts w:ascii="Times New Roman" w:hAnsi="Times New Roman" w:cs="Times New Roman"/>
+          <w:b/>
+          <w:sz w:val="24"/>
+          <w:szCs w:val="24"/>
+        </w:rPr>
+        <w:t xml:space="preserve">de </w:t>
+      </w:r>
+      <w:r>
+        <w:rPr>
+          <w:rFonts w:ascii="Times New Roman" w:hAnsi="Times New Roman" w:cs="Times New Roman"/>
+          <w:b/>
+          <w:sz w:val="24"/>
+          <w:szCs w:val="24"/>
+        </w:rPr>
+        <w:t>la función</w:t>
+      </w:r>
+      <w:r>
+        <w:rPr>
+          <w:rFonts w:ascii="Times New Roman" w:hAnsi="Times New Roman" w:cs="Times New Roman"/>
+          <w:sz w:val="24"/>
+          <w:szCs w:val="24"/>
+        </w:rPr>
+        <w:t xml:space="preserve">: </w:t>
+      </w:r>
+      <w:r>
+        <w:rPr>
+          <w:rFonts w:ascii="Times New Roman" w:hAnsi="Times New Roman" w:cs="Times New Roman"/>
+          <w:sz w:val="24"/>
+          <w:szCs w:val="24"/>
+        </w:rPr>
+        <w:t>6.659ms</w:t>
       </w:r>
     </w:p>
     <w:p>
@@ -1771,15 +1788,41 @@
           <w:sz w:val="24"/>
           <w:szCs w:val="24"/>
         </w:rPr>
-        <w:t>Tiempo que tarda ejecutar la función</w:t>
-      </w:r>
-      <w:r>
-        <w:rPr>
-          <w:rFonts w:ascii="Times New Roman" w:hAnsi="Times New Roman" w:cs="Times New Roman"/>
-          <w:sz w:val="24"/>
-          <w:szCs w:val="24"/>
-        </w:rPr>
-        <w:t>: 0 segundos.</w:t>
+        <w:t xml:space="preserve">Tiempo </w:t>
+      </w:r>
+      <w:r>
+        <w:rPr>
+          <w:rFonts w:ascii="Times New Roman" w:hAnsi="Times New Roman" w:cs="Times New Roman"/>
+          <w:b/>
+          <w:sz w:val="24"/>
+          <w:szCs w:val="24"/>
+        </w:rPr>
+        <w:t xml:space="preserve">de </w:t>
+      </w:r>
+      <w:r>
+        <w:rPr>
+          <w:rFonts w:ascii="Times New Roman" w:hAnsi="Times New Roman" w:cs="Times New Roman"/>
+          <w:b/>
+          <w:sz w:val="24"/>
+          <w:szCs w:val="24"/>
+        </w:rPr>
+        <w:t>la función</w:t>
+      </w:r>
+      <w:r>
+        <w:rPr>
+          <w:rFonts w:ascii="Times New Roman" w:hAnsi="Times New Roman" w:cs="Times New Roman"/>
+          <w:sz w:val="24"/>
+          <w:szCs w:val="24"/>
+        </w:rPr>
+        <w:t xml:space="preserve">: </w:t>
+      </w:r>
+      <w:r>
+        <w:rPr>
+          <w:rFonts w:ascii="Times New Roman" w:hAnsi="Times New Roman" w:cs="Times New Roman"/>
+          <w:sz w:val="24"/>
+          <w:szCs w:val="24"/>
+        </w:rPr>
+        <w:t>5.791ms</w:t>
       </w:r>
     </w:p>
     <w:p>
@@ -2063,10 +2106,6 @@
           </mc:Choice>
           <mc:Fallback>
             <w:pict>
-              <v:shapetype id="_x0000_t114" coordsize="21600,21600" o:spt="114" path="m,20172v945,400,1887,628,2795,913c3587,21312,4342,21370,5060,21597v2037,,2567,-227,3095,-285c8722,21197,9325,20970,9855,20800v490,-228,945,-400,1472,-740c11817,19887,12347,19660,12875,19375v567,-228,1095,-513,1700,-740c15177,18462,15782,18122,16537,17950v718,-113,1398,-398,2228,-513c19635,17437,20577,17322,21597,17322l21597,,,xe">
-                <v:stroke joinstyle="miter"/>
-                <v:path o:connecttype="custom" o:connectlocs="10800,0;0,10800;10800,20400;21600,10800" textboxrect="0,0,21600,17322"/>
-              </v:shapetype>
               <v:shape id="22 Documento" o:spid="_x0000_s1031" type="#_x0000_t114" style="position:absolute;left:0;text-align:left;margin-left:368.1pt;margin-top:41pt;width:135.85pt;height:57.6pt;z-index:251681792;visibility:visible;mso-wrap-style:square;mso-width-percent:0;mso-height-percent:0;mso-wrap-distance-left:9pt;mso-wrap-distance-top:0;mso-wrap-distance-right:9pt;mso-wrap-distance-bottom:0;mso-position-horizontal:absolute;mso-position-horizontal-relative:text;mso-position-vertical:absolute;mso-position-vertical-relative:text;mso-width-percent:0;mso-height-percent:0;mso-width-relative:margin;mso-height-relative:margin;v-text-anchor:middle" o:gfxdata="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" fillcolor="#4f81bd [3204]" strokecolor="#243f60 [1604]" strokeweight="2pt">
                 <v:textbox>
                   <w:txbxContent>
@@ -2445,22 +2484,6 @@
           </mc:Choice>
           <mc:Fallback>
             <w:pict>
-              <v:shapetype id="_x0000_t176" coordsize="21600,21600" o:spt="176" adj="2700" path="m@0,qx0@0l0@2qy@0,21600l@1,21600qx21600@2l21600@0qy@1,xe">
-                <v:stroke joinstyle="miter"/>
-                <v:formulas>
-                  <v:f eqn="val #0"/>
-                  <v:f eqn="sum width 0 #0"/>
-                  <v:f eqn="sum height 0 #0"/>
-                  <v:f eqn="prod @0 2929 10000"/>
-                  <v:f eqn="sum width 0 @3"/>
-                  <v:f eqn="sum height 0 @3"/>
-                  <v:f eqn="val width"/>
-                  <v:f eqn="val height"/>
-                  <v:f eqn="prod width 1 2"/>
-                  <v:f eqn="prod height 1 2"/>
-                </v:formulas>
-                <v:path gradientshapeok="t" limo="10800,10800" o:connecttype="custom" o:connectlocs="@8,0;0,@9;@8,@7;@6,@9" textboxrect="@3,@3,@4,@5"/>
-              </v:shapetype>
               <v:shape id="24 Proceso alternativo" o:spid="_x0000_s1033" type="#_x0000_t176" style="position:absolute;left:0;text-align:left;margin-left:140.15pt;margin-top:348.8pt;width:170.9pt;height:92pt;z-index:251683840;visibility:visible;mso-wrap-style:square;mso-height-percent:0;mso-wrap-distance-left:9pt;mso-wrap-distance-top:0;mso-wrap-distance-right:9pt;mso-wrap-distance-bottom:0;mso-position-horizontal:absolute;mso-position-horizontal-relative:text;mso-position-vertical:absolute;mso-position-vertical-relative:text;mso-height-percent:0;mso-height-relative:margin;v-text-anchor:middle" o:gfxdata="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" fillcolor="#4f81bd [3204]" strokecolor="#243f60 [1604]" strokeweight="2pt">
                 <v:textbox>
                   <w:txbxContent>
@@ -3277,15 +3300,41 @@
           <w:sz w:val="24"/>
           <w:szCs w:val="24"/>
         </w:rPr>
-        <w:t>Tiempo que tarda ejecutar la función</w:t>
-      </w:r>
-      <w:r>
-        <w:rPr>
-          <w:rFonts w:ascii="Times New Roman" w:hAnsi="Times New Roman" w:cs="Times New Roman"/>
-          <w:sz w:val="24"/>
-          <w:szCs w:val="24"/>
-        </w:rPr>
-        <w:t>: 0 milisegundos</w:t>
+        <w:t xml:space="preserve">Tiempo </w:t>
+      </w:r>
+      <w:r>
+        <w:rPr>
+          <w:rFonts w:ascii="Times New Roman" w:hAnsi="Times New Roman" w:cs="Times New Roman"/>
+          <w:b/>
+          <w:sz w:val="24"/>
+          <w:szCs w:val="24"/>
+        </w:rPr>
+        <w:t xml:space="preserve">de </w:t>
+      </w:r>
+      <w:r>
+        <w:rPr>
+          <w:rFonts w:ascii="Times New Roman" w:hAnsi="Times New Roman" w:cs="Times New Roman"/>
+          <w:b/>
+          <w:sz w:val="24"/>
+          <w:szCs w:val="24"/>
+        </w:rPr>
+        <w:t>la función</w:t>
+      </w:r>
+      <w:r>
+        <w:rPr>
+          <w:rFonts w:ascii="Times New Roman" w:hAnsi="Times New Roman" w:cs="Times New Roman"/>
+          <w:sz w:val="24"/>
+          <w:szCs w:val="24"/>
+        </w:rPr>
+        <w:t xml:space="preserve">: </w:t>
+      </w:r>
+      <w:r>
+        <w:rPr>
+          <w:rFonts w:ascii="Times New Roman" w:hAnsi="Times New Roman" w:cs="Times New Roman"/>
+          <w:sz w:val="24"/>
+          <w:szCs w:val="24"/>
+        </w:rPr>
+        <w:t>5.425ms</w:t>
       </w:r>
     </w:p>
     <w:p>
@@ -4205,15 +4254,41 @@
           <w:sz w:val="24"/>
           <w:szCs w:val="24"/>
         </w:rPr>
-        <w:t>Tiempo que tarda ejecutar la función</w:t>
-      </w:r>
-      <w:r>
-        <w:rPr>
-          <w:rFonts w:ascii="Times New Roman" w:hAnsi="Times New Roman" w:cs="Times New Roman"/>
-          <w:sz w:val="24"/>
-          <w:szCs w:val="24"/>
-        </w:rPr>
-        <w:t>: El tiempo que lo pongas</w:t>
+        <w:t xml:space="preserve">Tiempo </w:t>
+      </w:r>
+      <w:r>
+        <w:rPr>
+          <w:rFonts w:ascii="Times New Roman" w:hAnsi="Times New Roman" w:cs="Times New Roman"/>
+          <w:b/>
+          <w:sz w:val="24"/>
+          <w:szCs w:val="24"/>
+        </w:rPr>
+        <w:t xml:space="preserve">de </w:t>
+      </w:r>
+      <w:r>
+        <w:rPr>
+          <w:rFonts w:ascii="Times New Roman" w:hAnsi="Times New Roman" w:cs="Times New Roman"/>
+          <w:b/>
+          <w:sz w:val="24"/>
+          <w:szCs w:val="24"/>
+        </w:rPr>
+        <w:t>la función</w:t>
+      </w:r>
+      <w:r>
+        <w:rPr>
+          <w:rFonts w:ascii="Times New Roman" w:hAnsi="Times New Roman" w:cs="Times New Roman"/>
+          <w:sz w:val="24"/>
+          <w:szCs w:val="24"/>
+        </w:rPr>
+        <w:t xml:space="preserve">: </w:t>
+      </w:r>
+      <w:r>
+        <w:rPr>
+          <w:rFonts w:ascii="Times New Roman" w:hAnsi="Times New Roman" w:cs="Times New Roman"/>
+          <w:sz w:val="24"/>
+          <w:szCs w:val="24"/>
+        </w:rPr>
+        <w:t>7.285ms</w:t>
       </w:r>
     </w:p>
     <w:p>
@@ -4618,10 +4693,6 @@
           </mc:Choice>
           <mc:Fallback>
             <w:pict>
-              <v:shapetype id="_x0000_t4" coordsize="21600,21600" o:spt="4" path="m10800,l,10800,10800,21600,21600,10800xe">
-                <v:stroke joinstyle="miter"/>
-                <v:path gradientshapeok="t" o:connecttype="rect" textboxrect="5400,5400,16200,16200"/>
-              </v:shapetype>
               <v:shape id="37 Rombo" o:spid="_x0000_s1039" type="#_x0000_t4" style="position:absolute;left:0;text-align:left;margin-left:138.35pt;margin-top:123.65pt;width:173.35pt;height:120.2pt;z-index:251700224;visibility:visible;mso-wrap-style:square;mso-width-percent:0;mso-height-percent:0;mso-wrap-distance-left:9pt;mso-wrap-distance-top:0;mso-wrap-distance-right:9pt;mso-wrap-distance-bottom:0;mso-position-horizontal:absolute;mso-position-horizontal-relative:text;mso-position-vertical:absolute;mso-position-vertical-relative:text;mso-width-percent:0;mso-height-percent:0;mso-width-relative:margin;mso-height-relative:margin;v-text-anchor:middle" o:gfxdata="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" fillcolor="#4f81bd" strokecolor="#385d8a" strokeweight="2pt">
                 <v:textbox>
                   <w:txbxContent>
@@ -5454,15 +5525,41 @@
           <w:sz w:val="24"/>
           <w:szCs w:val="24"/>
         </w:rPr>
-        <w:t>Tiempo que tarda ejecutar la función</w:t>
-      </w:r>
-      <w:r>
-        <w:rPr>
-          <w:rFonts w:ascii="Times New Roman" w:hAnsi="Times New Roman" w:cs="Times New Roman"/>
-          <w:sz w:val="24"/>
-          <w:szCs w:val="24"/>
-        </w:rPr>
-        <w:t>: 0 segundos.</w:t>
+        <w:t xml:space="preserve">Tiempo </w:t>
+      </w:r>
+      <w:r>
+        <w:rPr>
+          <w:rFonts w:ascii="Times New Roman" w:hAnsi="Times New Roman" w:cs="Times New Roman"/>
+          <w:b/>
+          <w:sz w:val="24"/>
+          <w:szCs w:val="24"/>
+        </w:rPr>
+        <w:t xml:space="preserve">de </w:t>
+      </w:r>
+      <w:r>
+        <w:rPr>
+          <w:rFonts w:ascii="Times New Roman" w:hAnsi="Times New Roman" w:cs="Times New Roman"/>
+          <w:b/>
+          <w:sz w:val="24"/>
+          <w:szCs w:val="24"/>
+        </w:rPr>
+        <w:t>la función</w:t>
+      </w:r>
+      <w:r>
+        <w:rPr>
+          <w:rFonts w:ascii="Times New Roman" w:hAnsi="Times New Roman" w:cs="Times New Roman"/>
+          <w:sz w:val="24"/>
+          <w:szCs w:val="24"/>
+        </w:rPr>
+        <w:t xml:space="preserve">: </w:t>
+      </w:r>
+      <w:r>
+        <w:rPr>
+          <w:rFonts w:ascii="Times New Roman" w:hAnsi="Times New Roman" w:cs="Times New Roman"/>
+          <w:sz w:val="24"/>
+          <w:szCs w:val="24"/>
+        </w:rPr>
+        <w:t>7.64ms</w:t>
       </w:r>
     </w:p>
     <w:p>
@@ -5941,7 +6038,15 @@
                             </w:r>
                             <w:proofErr w:type="spellEnd"/>
                             <w:r>
-                              <w:t xml:space="preserve"> devuelve un array con los numeros organizando de menor a mayor</w:t>
+                              <w:t xml:space="preserve"> devuelve un </w:t>
+                            </w:r>
+                            <w:proofErr w:type="spellStart"/>
+                            <w:r>
+                              <w:t>array</w:t>
+                            </w:r>
+                            <w:proofErr w:type="spellEnd"/>
+                            <w:r>
+                              <w:t xml:space="preserve"> con los numeros organizando de menor a mayor</w:t>
                             </w:r>
                           </w:p>
                         </w:txbxContent>
@@ -5983,7 +6088,15 @@
                       </w:r>
                       <w:proofErr w:type="spellEnd"/>
                       <w:r>
-                        <w:t xml:space="preserve"> devuelve un array con los numeros organizando de menor a mayor</w:t>
+                        <w:t xml:space="preserve"> devuelve un </w:t>
+                      </w:r>
+                      <w:proofErr w:type="spellStart"/>
+                      <w:r>
+                        <w:t>array</w:t>
+                      </w:r>
+                      <w:proofErr w:type="spellEnd"/>
+                      <w:r>
+                        <w:t xml:space="preserve"> con los numeros organizando de menor a mayor</w:t>
                       </w:r>
                     </w:p>
                   </w:txbxContent>
@@ -6906,15 +7019,51 @@
           <w:sz w:val="24"/>
           <w:szCs w:val="24"/>
         </w:rPr>
-        <w:t>Tiempo que tarda ejecutar la función</w:t>
-      </w:r>
-      <w:r>
-        <w:rPr>
-          <w:rFonts w:ascii="Times New Roman" w:hAnsi="Times New Roman" w:cs="Times New Roman"/>
-          <w:sz w:val="24"/>
-          <w:szCs w:val="24"/>
-        </w:rPr>
-        <w:t>: El tiempo que lo pongas</w:t>
+        <w:t xml:space="preserve">Tiempo </w:t>
+      </w:r>
+      <w:r>
+        <w:rPr>
+          <w:rFonts w:ascii="Times New Roman" w:hAnsi="Times New Roman" w:cs="Times New Roman"/>
+          <w:b/>
+          <w:sz w:val="24"/>
+          <w:szCs w:val="24"/>
+        </w:rPr>
+        <w:t xml:space="preserve">de </w:t>
+      </w:r>
+      <w:r>
+        <w:rPr>
+          <w:rFonts w:ascii="Times New Roman" w:hAnsi="Times New Roman" w:cs="Times New Roman"/>
+          <w:b/>
+          <w:sz w:val="24"/>
+          <w:szCs w:val="24"/>
+        </w:rPr>
+        <w:t>la función</w:t>
+      </w:r>
+      <w:bookmarkStart w:id="0" w:name="_GoBack"/>
+      <w:bookmarkEnd w:id="0"/>
+      <w:r>
+        <w:rPr>
+          <w:rFonts w:ascii="Times New Roman" w:hAnsi="Times New Roman" w:cs="Times New Roman"/>
+          <w:sz w:val="24"/>
+          <w:szCs w:val="24"/>
+        </w:rPr>
+        <w:t xml:space="preserve">: </w:t>
+      </w:r>
+      <w:r>
+        <w:rPr>
+          <w:rFonts w:ascii="Times New Roman" w:hAnsi="Times New Roman" w:cs="Times New Roman"/>
+          <w:sz w:val="24"/>
+          <w:szCs w:val="24"/>
+        </w:rPr>
+        <w:t xml:space="preserve"> </w:t>
+      </w:r>
+      <w:r>
+        <w:rPr>
+          <w:rFonts w:ascii="Times New Roman" w:hAnsi="Times New Roman" w:cs="Times New Roman"/>
+          <w:sz w:val="24"/>
+          <w:szCs w:val="24"/>
+        </w:rPr>
+        <w:t>0.737ms</w:t>
       </w:r>
     </w:p>
     <w:p>

</xml_diff>